<commit_message>
weekly plans set for week 4
</commit_message>
<xml_diff>
--- a/Plans/weeklyplans.docx
+++ b/Plans/weeklyplans.docx
@@ -28,20 +28,278 @@
       </w:r>
     </w:p>
     <w:p>
-      <w:r>
-        <w:tab/>
-        <w:t>Priorities for next week:</w:t>
-      </w:r>
-    </w:p>
-    <w:p>
-      <w:r>
-        <w:tab/>
-      </w:r>
-      <w:r>
+      <w:pPr>
+        <w:pStyle w:val="NormalWeb"/>
+        <w:spacing w:before="0" w:beforeAutospacing="0" w:after="0" w:afterAutospacing="0"/>
+      </w:pPr>
+      <w:r>
+        <w:tab/>
+      </w:r>
+      <w:r>
+        <w:rPr>
+          <w:rFonts w:ascii="Arial" w:hAnsi="Arial" w:cs="Arial"/>
+          <w:color w:val="000000"/>
+          <w:sz w:val="22"/>
+          <w:szCs w:val="22"/>
+        </w:rPr>
+        <w:t xml:space="preserve">How well followed priorities for last </w:t>
+      </w:r>
+      <w:proofErr w:type="gramStart"/>
+      <w:r>
+        <w:rPr>
+          <w:rFonts w:ascii="Arial" w:hAnsi="Arial" w:cs="Arial"/>
+          <w:color w:val="000000"/>
+          <w:sz w:val="22"/>
+          <w:szCs w:val="22"/>
+        </w:rPr>
+        <w:t>week:</w:t>
+      </w:r>
+      <w:proofErr w:type="gramEnd"/>
+    </w:p>
+    <w:p>
+      <w:pPr>
+        <w:spacing w:line="240" w:lineRule="auto"/>
+        <w:rPr>
+          <w:rFonts w:ascii="Times New Roman" w:eastAsia="Times New Roman" w:hAnsi="Times New Roman" w:cs="Times New Roman"/>
+          <w:color w:val="auto"/>
+          <w:sz w:val="24"/>
+          <w:szCs w:val="24"/>
+        </w:rPr>
+      </w:pPr>
+      <w:r>
+        <w:rPr>
+          <w:rFonts w:eastAsia="Times New Roman"/>
+        </w:rPr>
+        <w:tab/>
+      </w:r>
+      <w:r>
+        <w:rPr>
+          <w:rFonts w:eastAsia="Times New Roman"/>
+        </w:rPr>
+        <w:tab/>
+      </w:r>
+      <w:r>
+        <w:rPr>
+          <w:rFonts w:eastAsia="Times New Roman"/>
+        </w:rPr>
+        <w:t>Basic movement animations and control for the player character has been finished.</w:t>
+      </w:r>
+    </w:p>
+    <w:p>
+      <w:pPr>
+        <w:spacing w:line="240" w:lineRule="auto"/>
+        <w:rPr>
+          <w:rFonts w:ascii="Times New Roman" w:eastAsia="Times New Roman" w:hAnsi="Times New Roman" w:cs="Times New Roman"/>
+          <w:color w:val="auto"/>
+          <w:sz w:val="24"/>
+          <w:szCs w:val="24"/>
+        </w:rPr>
+      </w:pPr>
+      <w:r>
+        <w:rPr>
+          <w:rFonts w:eastAsia="Times New Roman"/>
+        </w:rPr>
+        <w:tab/>
+      </w:r>
+      <w:r>
+        <w:rPr>
+          <w:rFonts w:eastAsia="Times New Roman"/>
+        </w:rPr>
+        <w:tab/>
+        <w:t>Spawning in animation for player character has been implemented.</w:t>
+      </w:r>
+    </w:p>
+    <w:p>
+      <w:pPr>
+        <w:spacing w:line="240" w:lineRule="auto"/>
+        <w:rPr>
+          <w:rFonts w:ascii="Times New Roman" w:eastAsia="Times New Roman" w:hAnsi="Times New Roman" w:cs="Times New Roman"/>
+          <w:color w:val="auto"/>
+          <w:sz w:val="24"/>
+          <w:szCs w:val="24"/>
+        </w:rPr>
+      </w:pPr>
+      <w:r>
+        <w:rPr>
+          <w:rFonts w:eastAsia="Times New Roman"/>
+        </w:rPr>
+        <w:tab/>
+      </w:r>
+      <w:r>
+        <w:rPr>
+          <w:rFonts w:eastAsia="Times New Roman"/>
+        </w:rPr>
+        <w:tab/>
+        <w:t>Camera control still needs work.</w:t>
+      </w:r>
+    </w:p>
+    <w:p>
+      <w:pPr>
+        <w:spacing w:line="240" w:lineRule="auto"/>
+        <w:rPr>
+          <w:rFonts w:eastAsia="Times New Roman"/>
+        </w:rPr>
+      </w:pPr>
+      <w:r>
+        <w:rPr>
+          <w:rFonts w:eastAsia="Times New Roman"/>
+        </w:rPr>
+        <w:tab/>
+      </w:r>
+      <w:r>
+        <w:rPr>
+          <w:rFonts w:eastAsia="Times New Roman"/>
+        </w:rPr>
+        <w:tab/>
+        <w:t>Weapons haven’t been implemented yet.</w:t>
+      </w:r>
+    </w:p>
+    <w:p>
+      <w:pPr>
+        <w:spacing w:line="240" w:lineRule="auto"/>
+        <w:rPr>
+          <w:rFonts w:ascii="Times New Roman" w:eastAsia="Times New Roman" w:hAnsi="Times New Roman" w:cs="Times New Roman"/>
+          <w:color w:val="auto"/>
+          <w:sz w:val="24"/>
+          <w:szCs w:val="24"/>
+        </w:rPr>
+      </w:pPr>
+    </w:p>
+    <w:p>
+      <w:pPr>
+        <w:spacing w:line="240" w:lineRule="auto"/>
+        <w:rPr>
+          <w:rFonts w:ascii="Times New Roman" w:eastAsia="Times New Roman" w:hAnsi="Times New Roman" w:cs="Times New Roman"/>
+          <w:color w:val="auto"/>
+          <w:sz w:val="24"/>
+          <w:szCs w:val="24"/>
+        </w:rPr>
+      </w:pPr>
+      <w:r>
+        <w:rPr>
+          <w:rFonts w:eastAsia="Times New Roman"/>
+        </w:rPr>
         <w:tab/>
       </w:r>
       <w:bookmarkStart w:id="0" w:name="_GoBack"/>
       <w:bookmarkEnd w:id="0"/>
+      <w:r>
+        <w:rPr>
+          <w:rFonts w:eastAsia="Times New Roman"/>
+        </w:rPr>
+        <w:t>Priorities for next week:</w:t>
+      </w:r>
+    </w:p>
+    <w:p>
+      <w:pPr>
+        <w:spacing w:line="240" w:lineRule="auto"/>
+        <w:rPr>
+          <w:rFonts w:ascii="Times New Roman" w:eastAsia="Times New Roman" w:hAnsi="Times New Roman" w:cs="Times New Roman"/>
+          <w:color w:val="auto"/>
+          <w:sz w:val="24"/>
+          <w:szCs w:val="24"/>
+        </w:rPr>
+      </w:pPr>
+      <w:r>
+        <w:rPr>
+          <w:rFonts w:eastAsia="Times New Roman"/>
+        </w:rPr>
+        <w:tab/>
+      </w:r>
+      <w:r>
+        <w:rPr>
+          <w:rFonts w:eastAsia="Times New Roman"/>
+        </w:rPr>
+        <w:tab/>
+        <w:t>Finish camera control for the player.</w:t>
+      </w:r>
+    </w:p>
+    <w:p>
+      <w:pPr>
+        <w:spacing w:line="240" w:lineRule="auto"/>
+        <w:rPr>
+          <w:rFonts w:ascii="Times New Roman" w:eastAsia="Times New Roman" w:hAnsi="Times New Roman" w:cs="Times New Roman"/>
+          <w:color w:val="auto"/>
+          <w:sz w:val="24"/>
+          <w:szCs w:val="24"/>
+        </w:rPr>
+      </w:pPr>
+      <w:r>
+        <w:rPr>
+          <w:rFonts w:eastAsia="Times New Roman"/>
+        </w:rPr>
+        <w:tab/>
+      </w:r>
+      <w:r>
+        <w:rPr>
+          <w:rFonts w:eastAsia="Times New Roman"/>
+        </w:rPr>
+        <w:tab/>
+        <w:t>Begin adding weapons that the player can pick up and use.</w:t>
+      </w:r>
+    </w:p>
+    <w:p>
+      <w:pPr>
+        <w:spacing w:line="240" w:lineRule="auto"/>
+        <w:rPr>
+          <w:rFonts w:ascii="Times New Roman" w:eastAsia="Times New Roman" w:hAnsi="Times New Roman" w:cs="Times New Roman"/>
+          <w:color w:val="auto"/>
+          <w:sz w:val="24"/>
+          <w:szCs w:val="24"/>
+        </w:rPr>
+      </w:pPr>
+      <w:r>
+        <w:rPr>
+          <w:rFonts w:eastAsia="Times New Roman"/>
+        </w:rPr>
+        <w:tab/>
+      </w:r>
+      <w:r>
+        <w:rPr>
+          <w:rFonts w:eastAsia="Times New Roman"/>
+        </w:rPr>
+        <w:tab/>
+        <w:t>Begin implementing animations for weapons being used/picked up by player.</w:t>
+      </w:r>
+    </w:p>
+    <w:p>
+      <w:pPr>
+        <w:spacing w:line="240" w:lineRule="auto"/>
+        <w:rPr>
+          <w:rFonts w:ascii="Times New Roman" w:eastAsia="Times New Roman" w:hAnsi="Times New Roman" w:cs="Times New Roman"/>
+          <w:color w:val="auto"/>
+          <w:sz w:val="24"/>
+          <w:szCs w:val="24"/>
+        </w:rPr>
+      </w:pPr>
+      <w:r>
+        <w:rPr>
+          <w:rFonts w:eastAsia="Times New Roman"/>
+        </w:rPr>
+        <w:tab/>
+      </w:r>
+      <w:r>
+        <w:rPr>
+          <w:rFonts w:eastAsia="Times New Roman"/>
+        </w:rPr>
+        <w:tab/>
+        <w:t>Begin implementing basic attack animations for the player.</w:t>
+      </w:r>
+    </w:p>
+    <w:p>
+      <w:r>
+        <w:rPr>
+          <w:rFonts w:eastAsia="Times New Roman"/>
+        </w:rPr>
+        <w:tab/>
+      </w:r>
+      <w:r>
+        <w:rPr>
+          <w:rFonts w:eastAsia="Times New Roman"/>
+        </w:rPr>
+        <w:tab/>
+        <w:t>Fix main menu so it scales better with different aspect ratios.</w:t>
+      </w:r>
     </w:p>
     <w:sectPr>
       <w:pgSz w:w="12240" w:h="15840"/>
@@ -604,6 +862,28 @@
       <w:szCs w:val="30"/>
     </w:rPr>
   </w:style>
+  <w:style w:type="paragraph" w:styleId="NormalWeb">
+    <w:name w:val="Normal (Web)"/>
+    <w:basedOn w:val="Normal"/>
+    <w:uiPriority w:val="99"/>
+    <w:semiHidden/>
+    <w:unhideWhenUsed/>
+    <w:rsid w:val="009467B5"/>
+    <w:pPr>
+      <w:spacing w:before="100" w:beforeAutospacing="1" w:after="100" w:afterAutospacing="1" w:line="240" w:lineRule="auto"/>
+    </w:pPr>
+    <w:rPr>
+      <w:rFonts w:ascii="Times New Roman" w:eastAsia="Times New Roman" w:hAnsi="Times New Roman" w:cs="Times New Roman"/>
+      <w:color w:val="auto"/>
+      <w:sz w:val="24"/>
+      <w:szCs w:val="24"/>
+    </w:rPr>
+  </w:style>
+  <w:style w:type="character" w:customStyle="1" w:styleId="apple-tab-span">
+    <w:name w:val="apple-tab-span"/>
+    <w:basedOn w:val="DefaultParagraphFont"/>
+    <w:rsid w:val="009467B5"/>
+  </w:style>
 </w:styles>
 </file>
 

</xml_diff>